<commit_message>
Update file for updating path
</commit_message>
<xml_diff>
--- a/Procedure_for_Backup_Mechanism.docx
+++ b/Procedure_for_Backup_Mechanism.docx
@@ -483,8 +483,6 @@
               </w:rPr>
               <w:t>Document</w:t>
             </w:r>
-            <w:bookmarkStart w:id="0" w:name="_GoBack"/>
-            <w:bookmarkEnd w:id="0"/>
           </w:p>
         </w:tc>
         <w:tc>
@@ -2716,12 +2714,12 @@
         <w:spacing w:before="0"/>
         <w:ind w:left="540" w:hanging="540"/>
       </w:pPr>
-      <w:bookmarkStart w:id="1" w:name="_Toc414549026"/>
+      <w:bookmarkStart w:id="0" w:name="_Toc414549026"/>
       <w:r>
         <w:lastRenderedPageBreak/>
         <w:t>Purpose</w:t>
       </w:r>
-      <w:bookmarkEnd w:id="1"/>
+      <w:bookmarkEnd w:id="0"/>
     </w:p>
     <w:p>
       <w:pPr>
@@ -2786,14 +2784,14 @@
         <w:spacing w:before="0"/>
         <w:ind w:left="540" w:hanging="540"/>
       </w:pPr>
-      <w:bookmarkStart w:id="2" w:name="_Toc414549027"/>
+      <w:bookmarkStart w:id="1" w:name="_Toc414549027"/>
       <w:r>
         <w:t>Working</w:t>
       </w:r>
       <w:r>
         <w:t xml:space="preserve"> Items</w:t>
       </w:r>
-      <w:bookmarkEnd w:id="2"/>
+      <w:bookmarkEnd w:id="1"/>
       <w:r>
         <w:t xml:space="preserve"> </w:t>
       </w:r>
@@ -3025,121 +3023,31 @@
               </w:rPr>
             </w:pPr>
             <w:hyperlink r:id="rId11" w:history="1">
+              <w:commentRangeStart w:id="2"/>
               <w:r>
                 <w:rPr>
                   <w:rStyle w:val="Hyperlink"/>
                   <w:sz w:val="26"/>
                   <w:szCs w:val="26"/>
                 </w:rPr>
-                <w:t>\\work_server\SS</w:t>
+                <w:t>\\WORK_SERVER\SourceS</w:t>
               </w:r>
-            </w:hyperlink>
-          </w:p>
-          <w:p>
-            <w:pPr>
-              <w:jc w:val="both"/>
-              <w:rPr>
-                <w:sz w:val="26"/>
-                <w:szCs w:val="26"/>
-              </w:rPr>
-            </w:pPr>
-          </w:p>
-        </w:tc>
-      </w:tr>
-      <w:tr>
-        <w:trPr>
-          <w:jc w:val="center"/>
-        </w:trPr>
-        <w:tc>
-          <w:tcPr>
-            <w:tcW w:w="2245" w:type="dxa"/>
-          </w:tcPr>
-          <w:p>
-            <w:pPr>
-              <w:jc w:val="both"/>
-              <w:rPr>
-                <w:sz w:val="26"/>
-                <w:szCs w:val="26"/>
-              </w:rPr>
-            </w:pPr>
-            <w:r>
-              <w:rPr>
-                <w:sz w:val="26"/>
-                <w:szCs w:val="26"/>
-              </w:rPr>
-              <w:t>Internal Database</w:t>
-            </w:r>
-          </w:p>
-        </w:tc>
-        <w:tc>
-          <w:tcPr>
-            <w:tcW w:w="4202" w:type="dxa"/>
-          </w:tcPr>
-          <w:p>
-            <w:pPr>
-              <w:jc w:val="both"/>
-              <w:rPr>
-                <w:sz w:val="26"/>
-                <w:szCs w:val="26"/>
-              </w:rPr>
-            </w:pPr>
-            <w:r>
-              <w:rPr>
-                <w:sz w:val="26"/>
-                <w:szCs w:val="26"/>
-              </w:rPr>
-              <w:t xml:space="preserve">SQL Server 2012 </w:t>
-            </w:r>
-            <w:r>
-              <w:rPr>
-                <w:sz w:val="26"/>
-                <w:szCs w:val="26"/>
-              </w:rPr>
-              <w:t>d</w:t>
-            </w:r>
-            <w:r>
-              <w:rPr>
-                <w:sz w:val="26"/>
-                <w:szCs w:val="26"/>
-              </w:rPr>
-              <w:t xml:space="preserve">atabase(s) used for development of Workmatec </w:t>
-            </w:r>
-            <w:r>
-              <w:rPr>
-                <w:sz w:val="26"/>
-                <w:szCs w:val="26"/>
-              </w:rPr>
-              <w:t>a</w:t>
-            </w:r>
-            <w:r>
-              <w:rPr>
-                <w:sz w:val="26"/>
-                <w:szCs w:val="26"/>
-              </w:rPr>
-              <w:t>pplication</w:t>
-            </w:r>
-          </w:p>
-        </w:tc>
-        <w:tc>
-          <w:tcPr>
-            <w:tcW w:w="3290" w:type="dxa"/>
-          </w:tcPr>
-          <w:p>
-            <w:pPr>
-              <w:jc w:val="both"/>
-              <w:rPr>
-                <w:sz w:val="26"/>
-                <w:szCs w:val="26"/>
-              </w:rPr>
-            </w:pPr>
-            <w:hyperlink r:id="rId12" w:history="1">
+              <w:commentRangeEnd w:id="2"/>
+              <w:r>
+                <w:rPr>
+                  <w:rStyle w:val="Hyperlink"/>
+                  <w:sz w:val="16"/>
+                  <w:szCs w:val="16"/>
+                </w:rPr>
+                <w:commentReference w:id="2"/>
+              </w:r>
               <w:r>
                 <w:rPr>
                   <w:rStyle w:val="Hyperlink"/>
                   <w:sz w:val="26"/>
                   <w:szCs w:val="26"/>
                 </w:rPr>
-                <w:t>\\work_server\Databases</w:t>
+                <w:t>afe</w:t>
               </w:r>
             </w:hyperlink>
             <w:r>
@@ -3182,7 +3090,7 @@
                 <w:sz w:val="26"/>
                 <w:szCs w:val="26"/>
               </w:rPr>
-              <w:t>Online Database</w:t>
+              <w:t>Internal Database</w:t>
             </w:r>
           </w:p>
         </w:tc>
@@ -3203,7 +3111,35 @@
                 <w:sz w:val="26"/>
                 <w:szCs w:val="26"/>
               </w:rPr>
-              <w:t>SQL Azure Database connected with online instance of Workmatec</w:t>
+              <w:t xml:space="preserve">SQL Server 2012 </w:t>
+            </w:r>
+            <w:r>
+              <w:rPr>
+                <w:sz w:val="26"/>
+                <w:szCs w:val="26"/>
+              </w:rPr>
+              <w:t>d</w:t>
+            </w:r>
+            <w:r>
+              <w:rPr>
+                <w:sz w:val="26"/>
+                <w:szCs w:val="26"/>
+              </w:rPr>
+              <w:t xml:space="preserve">atabase(s) used for development of Workmatec </w:t>
+            </w:r>
+            <w:r>
+              <w:rPr>
+                <w:sz w:val="26"/>
+                <w:szCs w:val="26"/>
+              </w:rPr>
+              <w:t>a</w:t>
+            </w:r>
+            <w:r>
+              <w:rPr>
+                <w:sz w:val="26"/>
+                <w:szCs w:val="26"/>
+              </w:rPr>
+              <w:t>pplication</w:t>
             </w:r>
           </w:p>
         </w:tc>
@@ -3219,13 +3155,32 @@
                 <w:szCs w:val="26"/>
               </w:rPr>
             </w:pPr>
-            <w:r>
-              <w:rPr>
-                <w:sz w:val="26"/>
-                <w:szCs w:val="26"/>
-              </w:rPr>
-              <w:t>q02dsyxali.database.windows.net,1433</w:t>
-            </w:r>
+            <w:hyperlink r:id="rId14" w:history="1">
+              <w:r>
+                <w:rPr>
+                  <w:rStyle w:val="Hyperlink"/>
+                  <w:sz w:val="26"/>
+                  <w:szCs w:val="26"/>
+                </w:rPr>
+                <w:t>\\WORK_SERVER\Databases</w:t>
+              </w:r>
+            </w:hyperlink>
+            <w:r>
+              <w:rPr>
+                <w:sz w:val="26"/>
+                <w:szCs w:val="26"/>
+              </w:rPr>
+              <w:t xml:space="preserve"> </w:t>
+            </w:r>
+          </w:p>
+          <w:p>
+            <w:pPr>
+              <w:jc w:val="both"/>
+              <w:rPr>
+                <w:sz w:val="26"/>
+                <w:szCs w:val="26"/>
+              </w:rPr>
+            </w:pPr>
           </w:p>
         </w:tc>
       </w:tr>
@@ -3250,7 +3205,7 @@
                 <w:sz w:val="26"/>
                 <w:szCs w:val="26"/>
               </w:rPr>
-              <w:t>Emails</w:t>
+              <w:t>Online Database</w:t>
             </w:r>
           </w:p>
         </w:tc>
@@ -3271,14 +3226,7 @@
                 <w:sz w:val="26"/>
                 <w:szCs w:val="26"/>
               </w:rPr>
-              <w:t>Employees</w:t>
-            </w:r>
-            <w:r>
-              <w:rPr>
-                <w:sz w:val="26"/>
-                <w:szCs w:val="26"/>
-              </w:rPr>
-              <w:t xml:space="preserve"> emails folder are kept on network drive for safely and easy backups. </w:t>
+              <w:t>SQL Azure Database connected with online instance of Workmatec</w:t>
             </w:r>
           </w:p>
         </w:tc>
@@ -3289,15 +3237,17 @@
           <w:p>
             <w:pPr>
               <w:jc w:val="both"/>
-            </w:pPr>
-            <w:r>
-              <w:t>C:\Users\</w:t>
-            </w:r>
-            <w:r>
-              <w:t>[User Name]</w:t>
-            </w:r>
-            <w:r>
-              <w:t>\Documents\Outlook Files</w:t>
+              <w:rPr>
+                <w:sz w:val="26"/>
+                <w:szCs w:val="26"/>
+              </w:rPr>
+            </w:pPr>
+            <w:r>
+              <w:rPr>
+                <w:sz w:val="26"/>
+                <w:szCs w:val="26"/>
+              </w:rPr>
+              <w:t>q02dsyxali.database.windows.net,1433</w:t>
             </w:r>
           </w:p>
         </w:tc>
@@ -3323,6 +3273,79 @@
                 <w:sz w:val="26"/>
                 <w:szCs w:val="26"/>
               </w:rPr>
+              <w:t>Emails</w:t>
+            </w:r>
+          </w:p>
+        </w:tc>
+        <w:tc>
+          <w:tcPr>
+            <w:tcW w:w="4202" w:type="dxa"/>
+          </w:tcPr>
+          <w:p>
+            <w:pPr>
+              <w:jc w:val="both"/>
+              <w:rPr>
+                <w:sz w:val="26"/>
+                <w:szCs w:val="26"/>
+              </w:rPr>
+            </w:pPr>
+            <w:r>
+              <w:rPr>
+                <w:sz w:val="26"/>
+                <w:szCs w:val="26"/>
+              </w:rPr>
+              <w:t>Employees</w:t>
+            </w:r>
+            <w:r>
+              <w:rPr>
+                <w:sz w:val="26"/>
+                <w:szCs w:val="26"/>
+              </w:rPr>
+              <w:t xml:space="preserve"> emails folder are kept on network drive for safely and easy backups. </w:t>
+            </w:r>
+          </w:p>
+        </w:tc>
+        <w:tc>
+          <w:tcPr>
+            <w:tcW w:w="3290" w:type="dxa"/>
+          </w:tcPr>
+          <w:p>
+            <w:pPr>
+              <w:jc w:val="both"/>
+            </w:pPr>
+            <w:r>
+              <w:t>C:\Users\</w:t>
+            </w:r>
+            <w:r>
+              <w:t>[User Name]</w:t>
+            </w:r>
+            <w:r>
+              <w:t>\Documents\Outlook Files</w:t>
+            </w:r>
+          </w:p>
+        </w:tc>
+      </w:tr>
+      <w:tr>
+        <w:trPr>
+          <w:jc w:val="center"/>
+        </w:trPr>
+        <w:tc>
+          <w:tcPr>
+            <w:tcW w:w="2245" w:type="dxa"/>
+          </w:tcPr>
+          <w:p>
+            <w:pPr>
+              <w:jc w:val="both"/>
+              <w:rPr>
+                <w:sz w:val="26"/>
+                <w:szCs w:val="26"/>
+              </w:rPr>
+            </w:pPr>
+            <w:r>
+              <w:rPr>
+                <w:sz w:val="26"/>
+                <w:szCs w:val="26"/>
+              </w:rPr>
               <w:t xml:space="preserve">Official </w:t>
             </w:r>
             <w:r>
@@ -3389,7 +3412,21 @@
               </w:rPr>
             </w:pPr>
             <w:r>
-              <w:t>D:\[User Name]\Documents\</w:t>
+              <w:t>D:\[</w:t>
+            </w:r>
+            <w:commentRangeStart w:id="3"/>
+            <w:r>
+              <w:t>User Name</w:t>
+            </w:r>
+            <w:commentRangeEnd w:id="3"/>
+            <w:r>
+              <w:rPr>
+                <w:rStyle w:val="CommentReference"/>
+              </w:rPr>
+              <w:commentReference w:id="3"/>
+            </w:r>
+            <w:r>
+              <w:t>]\Documents\</w:t>
             </w:r>
           </w:p>
         </w:tc>
@@ -3414,14 +3451,14 @@
         <w:spacing w:before="0"/>
         <w:ind w:left="540" w:hanging="540"/>
       </w:pPr>
-      <w:bookmarkStart w:id="3" w:name="_Toc414549028"/>
+      <w:bookmarkStart w:id="4" w:name="_Toc414549028"/>
       <w:r>
         <w:t>Backup M</w:t>
       </w:r>
       <w:r>
         <w:t>edia</w:t>
       </w:r>
-      <w:bookmarkEnd w:id="3"/>
+      <w:bookmarkEnd w:id="4"/>
     </w:p>
     <w:p>
       <w:pPr>
@@ -3469,10 +3506,10 @@
         <w:tblLook w:val="04A0" w:firstRow="1" w:lastRow="0" w:firstColumn="1" w:lastColumn="0" w:noHBand="0" w:noVBand="1"/>
       </w:tblPr>
       <w:tblGrid>
-        <w:gridCol w:w="1761"/>
-        <w:gridCol w:w="2181"/>
-        <w:gridCol w:w="3806"/>
-        <w:gridCol w:w="1972"/>
+        <w:gridCol w:w="1767"/>
+        <w:gridCol w:w="2186"/>
+        <w:gridCol w:w="3790"/>
+        <w:gridCol w:w="1977"/>
       </w:tblGrid>
       <w:tr>
         <w:tc>
@@ -3644,14 +3681,14 @@
               </w:rPr>
               <w:t xml:space="preserve">a) </w:t>
             </w:r>
-            <w:hyperlink r:id="rId13" w:history="1">
+            <w:hyperlink r:id="rId15" w:history="1">
               <w:r>
                 <w:rPr>
                   <w:rStyle w:val="Hyperlink"/>
                   <w:sz w:val="26"/>
                   <w:szCs w:val="26"/>
                 </w:rPr>
-                <w:t>\\work_server\Backups\ year \ month \ day or week \</w:t>
+                <w:t>\\WORK_SERVER\Backups\ year \ month \ day or week \</w:t>
               </w:r>
             </w:hyperlink>
             <w:r>
@@ -3712,16 +3749,58 @@
               </w:rPr>
               <w:t xml:space="preserve">b) </w:t>
             </w:r>
-            <w:hyperlink r:id="rId14" w:history="1">
-              <w:r>
-                <w:rPr>
-                  <w:rStyle w:val="Hyperlink"/>
-                  <w:sz w:val="26"/>
-                  <w:szCs w:val="26"/>
-                </w:rPr>
-                <w:t>\\work_server\Backups\Servers</w:t>
-              </w:r>
-            </w:hyperlink>
+            <w:bookmarkStart w:id="5" w:name="_GoBack"/>
+            <w:bookmarkEnd w:id="5"/>
+            <w:r>
+              <w:rPr>
+                <w:sz w:val="26"/>
+                <w:szCs w:val="26"/>
+              </w:rPr>
+              <w:fldChar w:fldCharType="begin"/>
+            </w:r>
+            <w:r>
+              <w:rPr>
+                <w:sz w:val="26"/>
+                <w:szCs w:val="26"/>
+              </w:rPr>
+              <w:instrText xml:space="preserve"> HYPERLINK "</w:instrText>
+            </w:r>
+            <w:r>
+              <w:rPr>
+                <w:sz w:val="26"/>
+                <w:szCs w:val="26"/>
+              </w:rPr>
+              <w:instrText>\\\\WORK_SERVER\\ Backups \\ Servers</w:instrText>
+            </w:r>
+            <w:r>
+              <w:rPr>
+                <w:sz w:val="26"/>
+                <w:szCs w:val="26"/>
+              </w:rPr>
+              <w:instrText xml:space="preserve">" </w:instrText>
+            </w:r>
+            <w:r>
+              <w:rPr>
+                <w:sz w:val="26"/>
+                <w:szCs w:val="26"/>
+              </w:rPr>
+              <w:fldChar w:fldCharType="separate"/>
+            </w:r>
+            <w:r>
+              <w:rPr>
+                <w:rStyle w:val="Hyperlink"/>
+                <w:sz w:val="26"/>
+                <w:szCs w:val="26"/>
+              </w:rPr>
+              <w:t>\\WORK_SERVER\ Backups \ Servers</w:t>
+            </w:r>
+            <w:r>
+              <w:rPr>
+                <w:sz w:val="26"/>
+                <w:szCs w:val="26"/>
+              </w:rPr>
+              <w:fldChar w:fldCharType="end"/>
+            </w:r>
             <w:r>
               <w:rPr>
                 <w:sz w:val="26"/>
@@ -3888,7 +3967,7 @@
         <w:spacing w:before="0"/>
         <w:ind w:left="540" w:hanging="540"/>
       </w:pPr>
-      <w:bookmarkStart w:id="4" w:name="_Toc414549029"/>
+      <w:bookmarkStart w:id="6" w:name="_Toc414549029"/>
       <w:r>
         <w:lastRenderedPageBreak/>
         <w:t>Roles</w:t>
@@ -3896,7 +3975,7 @@
       <w:r>
         <w:t xml:space="preserve"> and Responsibilities</w:t>
       </w:r>
-      <w:bookmarkEnd w:id="4"/>
+      <w:bookmarkEnd w:id="6"/>
     </w:p>
     <w:p>
       <w:pPr>
@@ -4269,14 +4348,14 @@
         <w:spacing w:before="0"/>
         <w:ind w:left="540" w:hanging="540"/>
       </w:pPr>
-      <w:bookmarkStart w:id="5" w:name="_Toc414549030"/>
+      <w:bookmarkStart w:id="7" w:name="_Toc414549030"/>
       <w:r>
         <w:t>Backup Life Cycl</w:t>
       </w:r>
       <w:r>
         <w:t>e</w:t>
       </w:r>
-      <w:bookmarkEnd w:id="5"/>
+      <w:bookmarkEnd w:id="7"/>
     </w:p>
     <w:p>
       <w:pPr>
@@ -4358,7 +4437,7 @@
           <w:szCs w:val="32"/>
         </w:rPr>
       </w:pPr>
-      <w:bookmarkStart w:id="6" w:name="_Toc414549031"/>
+      <w:bookmarkStart w:id="8" w:name="_Toc414549031"/>
       <w:r>
         <w:rPr>
           <w:bCs w:val="0"/>
@@ -4366,7 +4445,7 @@
         </w:rPr>
         <w:t>Source Code</w:t>
       </w:r>
-      <w:bookmarkEnd w:id="6"/>
+      <w:bookmarkEnd w:id="8"/>
     </w:p>
     <w:p>
       <w:pPr>
@@ -5390,7 +5469,7 @@
           <w:szCs w:val="32"/>
         </w:rPr>
       </w:pPr>
-      <w:bookmarkStart w:id="7" w:name="_Toc414549032"/>
+      <w:bookmarkStart w:id="9" w:name="_Toc414549032"/>
       <w:r>
         <w:rPr>
           <w:bCs w:val="0"/>
@@ -5398,7 +5477,7 @@
         </w:rPr>
         <w:t>Database</w:t>
       </w:r>
-      <w:bookmarkEnd w:id="7"/>
+      <w:bookmarkEnd w:id="9"/>
     </w:p>
     <w:p>
       <w:pPr>
@@ -6204,7 +6283,7 @@
           <w:szCs w:val="32"/>
         </w:rPr>
       </w:pPr>
-      <w:bookmarkStart w:id="8" w:name="_Toc414549033"/>
+      <w:bookmarkStart w:id="10" w:name="_Toc414549033"/>
       <w:r>
         <w:rPr>
           <w:bCs w:val="0"/>
@@ -6212,7 +6291,7 @@
         </w:rPr>
         <w:t>Server / Workstation Machines</w:t>
       </w:r>
-      <w:bookmarkEnd w:id="8"/>
+      <w:bookmarkEnd w:id="10"/>
     </w:p>
     <w:p>
       <w:pPr>
@@ -6826,7 +6905,7 @@
           <w:szCs w:val="32"/>
         </w:rPr>
       </w:pPr>
-      <w:bookmarkStart w:id="9" w:name="_Toc414549034"/>
+      <w:bookmarkStart w:id="11" w:name="_Toc414549034"/>
       <w:r>
         <w:rPr>
           <w:bCs w:val="0"/>
@@ -6834,7 +6913,7 @@
         </w:rPr>
         <w:t>Software / Documents / Emails</w:t>
       </w:r>
-      <w:bookmarkEnd w:id="9"/>
+      <w:bookmarkEnd w:id="11"/>
     </w:p>
     <w:p>
       <w:pPr>
@@ -7972,7 +8051,7 @@
         <w:spacing w:before="0"/>
         <w:ind w:left="540" w:hanging="540"/>
       </w:pPr>
-      <w:bookmarkStart w:id="10" w:name="_Toc414549035"/>
+      <w:bookmarkStart w:id="12" w:name="_Toc414549035"/>
       <w:r>
         <w:lastRenderedPageBreak/>
         <w:t>Check</w:t>
@@ -7989,7 +8068,7 @@
       <w:r>
         <w:t xml:space="preserve"> System Admin</w:t>
       </w:r>
-      <w:bookmarkEnd w:id="10"/>
+      <w:bookmarkEnd w:id="12"/>
     </w:p>
     <w:p>
       <w:pPr>
@@ -8010,11 +8089,11 @@
         <w:spacing w:before="0" w:beforeAutospacing="0" w:after="0" w:afterAutospacing="0"/>
         <w:ind w:left="540" w:hanging="540"/>
       </w:pPr>
-      <w:bookmarkStart w:id="11" w:name="_Toc414549036"/>
+      <w:bookmarkStart w:id="13" w:name="_Toc414549036"/>
       <w:r>
         <w:t>Once</w:t>
       </w:r>
-      <w:bookmarkEnd w:id="11"/>
+      <w:bookmarkEnd w:id="13"/>
     </w:p>
     <w:tbl>
       <w:tblPr>
@@ -8126,11 +8205,11 @@
         <w:spacing w:before="0" w:beforeAutospacing="0" w:after="0" w:afterAutospacing="0"/>
         <w:ind w:left="540" w:hanging="540"/>
       </w:pPr>
-      <w:bookmarkStart w:id="12" w:name="_Toc414549037"/>
+      <w:bookmarkStart w:id="14" w:name="_Toc414549037"/>
       <w:r>
         <w:t>Daily Checklist</w:t>
       </w:r>
-      <w:bookmarkEnd w:id="12"/>
+      <w:bookmarkEnd w:id="14"/>
       <w:r>
         <w:t xml:space="preserve"> </w:t>
       </w:r>
@@ -8372,11 +8451,11 @@
         <w:spacing w:before="0" w:beforeAutospacing="0" w:after="0" w:afterAutospacing="0"/>
         <w:ind w:left="540" w:hanging="540"/>
       </w:pPr>
-      <w:bookmarkStart w:id="13" w:name="_Toc414549038"/>
+      <w:bookmarkStart w:id="15" w:name="_Toc414549038"/>
       <w:r>
         <w:t>Weekly Checklist</w:t>
       </w:r>
-      <w:bookmarkEnd w:id="13"/>
+      <w:bookmarkEnd w:id="15"/>
     </w:p>
     <w:p>
       <w:pPr>
@@ -8670,11 +8749,11 @@
         <w:spacing w:before="0" w:beforeAutospacing="0" w:after="0" w:afterAutospacing="0"/>
         <w:ind w:left="540" w:hanging="540"/>
       </w:pPr>
-      <w:bookmarkStart w:id="14" w:name="_Toc414549039"/>
+      <w:bookmarkStart w:id="16" w:name="_Toc414549039"/>
       <w:r>
         <w:t>Monthly Checklist</w:t>
       </w:r>
-      <w:bookmarkEnd w:id="14"/>
+      <w:bookmarkEnd w:id="16"/>
     </w:p>
     <w:p>
       <w:pPr>
@@ -8881,11 +8960,11 @@
         <w:spacing w:before="0" w:beforeAutospacing="0" w:after="0" w:afterAutospacing="0"/>
         <w:ind w:left="540" w:hanging="540"/>
       </w:pPr>
-      <w:bookmarkStart w:id="15" w:name="_Toc414549040"/>
+      <w:bookmarkStart w:id="17" w:name="_Toc414549040"/>
       <w:r>
         <w:t>Release Checklist</w:t>
       </w:r>
-      <w:bookmarkEnd w:id="15"/>
+      <w:bookmarkEnd w:id="17"/>
     </w:p>
     <w:p>
       <w:pPr>
@@ -9132,7 +9211,7 @@
         <w:spacing w:before="0"/>
         <w:ind w:left="540" w:hanging="540"/>
       </w:pPr>
-      <w:bookmarkStart w:id="16" w:name="_Toc414549041"/>
+      <w:bookmarkStart w:id="18" w:name="_Toc414549041"/>
       <w:r>
         <w:t xml:space="preserve">Response </w:t>
       </w:r>
@@ -9163,7 +9242,7 @@
       <w:r>
         <w:t>tore</w:t>
       </w:r>
-      <w:bookmarkEnd w:id="16"/>
+      <w:bookmarkEnd w:id="18"/>
       <w:r>
         <w:t xml:space="preserve"> </w:t>
       </w:r>
@@ -10030,7 +10109,7 @@
         <w:spacing w:before="0"/>
         <w:ind w:left="540" w:hanging="540"/>
       </w:pPr>
-      <w:bookmarkStart w:id="17" w:name="_Toc414549042"/>
+      <w:bookmarkStart w:id="19" w:name="_Toc414549042"/>
       <w:r>
         <w:t>B</w:t>
       </w:r>
@@ -10040,7 +10119,7 @@
       <w:r>
         <w:t>og</w:t>
       </w:r>
-      <w:bookmarkEnd w:id="17"/>
+      <w:bookmarkEnd w:id="19"/>
     </w:p>
     <w:p>
       <w:pPr>
@@ -10180,8 +10259,8 @@
       </w:pPr>
     </w:p>
     <w:sectPr>
-      <w:headerReference w:type="default" r:id="rId15"/>
-      <w:footerReference w:type="default" r:id="rId16"/>
+      <w:headerReference w:type="default" r:id="rId16"/>
+      <w:footerReference w:type="default" r:id="rId17"/>
       <w:pgSz w:w="11907" w:h="16839" w:code="9"/>
       <w:pgMar w:top="1152" w:right="1080" w:bottom="1152" w:left="1080" w:header="720" w:footer="720" w:gutter="0"/>
       <w:cols w:space="720"/>
@@ -10190,6 +10269,53 @@
     </w:sectPr>
   </w:body>
 </w:document>
+</file>
+
+<file path=word/comments.xml><?xml version="1.0" encoding="utf-8"?>
+<w:comments xmlns:wpc="http://schemas.microsoft.com/office/word/2010/wordprocessingCanvas" xmlns:mc="http://schemas.openxmlformats.org/markup-compatibility/2006" xmlns:o="urn:schemas-microsoft-com:office:office" xmlns:r="http://schemas.openxmlformats.org/officeDocument/2006/relationships" xmlns:m="http://schemas.openxmlformats.org/officeDocument/2006/math" xmlns:v="urn:schemas-microsoft-com:vml" xmlns:wp14="http://schemas.microsoft.com/office/word/2010/wordprocessingDrawing" xmlns:wp="http://schemas.openxmlformats.org/drawingml/2006/wordprocessingDrawing" xmlns:w10="urn:schemas-microsoft-com:office:word" xmlns:w="http://schemas.openxmlformats.org/wordprocessingml/2006/main" xmlns:w14="http://schemas.microsoft.com/office/word/2010/wordml" xmlns:w15="http://schemas.microsoft.com/office/word/2012/wordml" xmlns:wpg="http://schemas.microsoft.com/office/word/2010/wordprocessingGroup" xmlns:wpi="http://schemas.microsoft.com/office/word/2010/wordprocessingInk" xmlns:wne="http://schemas.microsoft.com/office/word/2006/wordml" xmlns:wps="http://schemas.microsoft.com/office/word/2010/wordprocessingShape" mc:Ignorable="w14 w15 wp14">
+  <w:comment w:id="2" w:author="Nabil Manzoor" w:date="2015-03-27T10:02:00Z" w:initials="NM">
+    <w:p>
+      <w:pPr>
+        <w:pStyle w:val="CommentText"/>
+      </w:pPr>
+      <w:r>
+        <w:rPr>
+          <w:rStyle w:val="CommentReference"/>
+        </w:rPr>
+        <w:annotationRef/>
+      </w:r>
+      <w:r>
+        <w:t>SS changed to SourceSafe</w:t>
+      </w:r>
+    </w:p>
+  </w:comment>
+  <w:comment w:id="3" w:author="Nabil Manzoor" w:date="2015-03-27T09:59:00Z" w:initials="NM">
+    <w:p>
+      <w:pPr>
+        <w:pStyle w:val="CommentText"/>
+      </w:pPr>
+      <w:r>
+        <w:rPr>
+          <w:rStyle w:val="CommentReference"/>
+        </w:rPr>
+        <w:annotationRef/>
+      </w:r>
+      <w:r>
+        <w:t>User Name</w:t>
+      </w:r>
+      <w:r>
+        <w:t xml:space="preserve"> should be like Nabil.Manzoor</w:t>
+      </w:r>
+    </w:p>
+  </w:comment>
+</w:comments>
+</file>
+
+<file path=word/commentsExtended.xml><?xml version="1.0" encoding="utf-8"?>
+<w15:commentsEx xmlns:wpc="http://schemas.microsoft.com/office/word/2010/wordprocessingCanvas" xmlns:mc="http://schemas.openxmlformats.org/markup-compatibility/2006" xmlns:o="urn:schemas-microsoft-com:office:office" xmlns:r="http://schemas.openxmlformats.org/officeDocument/2006/relationships" xmlns:m="http://schemas.openxmlformats.org/officeDocument/2006/math" xmlns:v="urn:schemas-microsoft-com:vml" xmlns:wp14="http://schemas.microsoft.com/office/word/2010/wordprocessingDrawing" xmlns:wp="http://schemas.openxmlformats.org/drawingml/2006/wordprocessingDrawing" xmlns:w10="urn:schemas-microsoft-com:office:word" xmlns:w="http://schemas.openxmlformats.org/wordprocessingml/2006/main" xmlns:w14="http://schemas.microsoft.com/office/word/2010/wordml" xmlns:w15="http://schemas.microsoft.com/office/word/2012/wordml" xmlns:wpg="http://schemas.microsoft.com/office/word/2010/wordprocessingGroup" xmlns:wpi="http://schemas.microsoft.com/office/word/2010/wordprocessingInk" xmlns:wne="http://schemas.microsoft.com/office/word/2006/wordml" xmlns:wps="http://schemas.microsoft.com/office/word/2010/wordprocessingShape" mc:Ignorable="w14 w15 wp14">
+  <w15:commentEx w15:paraId="209C90C6" w15:done="0"/>
+  <w15:commentEx w15:paraId="16645490" w15:done="0"/>
+</w15:commentsEx>
 </file>
 
 <file path=word/endnotes.xml><?xml version="1.0" encoding="utf-8"?>
@@ -10536,7 +10662,7 @@
         <w:sz w:val="26"/>
         <w:szCs w:val="26"/>
       </w:rPr>
-      <w:t>9</w:t>
+      <w:t>5</w:t>
     </w:r>
     <w:r>
       <w:rPr>
@@ -11570,6 +11696,14 @@
   </w:num>
   <w:numIdMacAtCleanup w:val="9"/>
 </w:numbering>
+</file>
+
+<file path=word/people.xml><?xml version="1.0" encoding="utf-8"?>
+<w15:people xmlns:wpc="http://schemas.microsoft.com/office/word/2010/wordprocessingCanvas" xmlns:mc="http://schemas.openxmlformats.org/markup-compatibility/2006" xmlns:o="urn:schemas-microsoft-com:office:office" xmlns:r="http://schemas.openxmlformats.org/officeDocument/2006/relationships" xmlns:m="http://schemas.openxmlformats.org/officeDocument/2006/math" xmlns:v="urn:schemas-microsoft-com:vml" xmlns:wp14="http://schemas.microsoft.com/office/word/2010/wordprocessingDrawing" xmlns:wp="http://schemas.openxmlformats.org/drawingml/2006/wordprocessingDrawing" xmlns:w10="urn:schemas-microsoft-com:office:word" xmlns:w="http://schemas.openxmlformats.org/wordprocessingml/2006/main" xmlns:w14="http://schemas.microsoft.com/office/word/2010/wordml" xmlns:w15="http://schemas.microsoft.com/office/word/2012/wordml" xmlns:wpg="http://schemas.microsoft.com/office/word/2010/wordprocessingGroup" xmlns:wpi="http://schemas.microsoft.com/office/word/2010/wordprocessingInk" xmlns:wne="http://schemas.microsoft.com/office/word/2006/wordml" xmlns:wps="http://schemas.microsoft.com/office/word/2010/wordprocessingShape" mc:Ignorable="w14 w15 wp14">
+  <w15:person w15:author="Nabil Manzoor">
+    <w15:presenceInfo w15:providerId="Windows Live" w15:userId="58237d63b67bb113"/>
+  </w15:person>
+</w15:people>
 </file>
 
 <file path=word/styles.xml><?xml version="1.0" encoding="utf-8"?>
@@ -12198,7 +12332,6 @@
   <w:style w:type="character" w:default="1" w:styleId="DefaultParagraphFont">
     <w:name w:val="Default Paragraph Font"/>
     <w:uiPriority w:val="1"/>
-    <w:semiHidden/>
     <w:unhideWhenUsed/>
   </w:style>
   <w:style w:type="table" w:default="1" w:styleId="TableNormal">
@@ -12982,7 +13115,7 @@
 </file>
 
 <file path=customXml/itemProps1.xml><?xml version="1.0" encoding="utf-8"?>
-<ds:datastoreItem xmlns:ds="http://schemas.openxmlformats.org/officeDocument/2006/customXml" ds:itemID="{43945931-1688-41B3-8CAB-73EEB3C78815}">
+<ds:datastoreItem xmlns:ds="http://schemas.openxmlformats.org/officeDocument/2006/customXml" ds:itemID="{FFC86675-AD6B-4959-B892-F8C356415E97}">
   <ds:schemaRefs>
     <ds:schemaRef ds:uri="http://schemas.openxmlformats.org/officeDocument/2006/bibliography"/>
   </ds:schemaRefs>

</xml_diff>